<commit_message>
update eer and attribute table
</commit_message>
<xml_diff>
--- a/Phase 1/team65_p1_report.docx
+++ b/Phase 1/team65_p1_report.docx
@@ -2942,9 +2942,12 @@
       <w:pPr>
         <w:pStyle w:val="Heading2"/>
       </w:pPr>
-      <w:bookmarkStart w:id="2" w:name="_Toc105677521"/>
+      <w:bookmarkStart w:id="2" w:name="_Toc105677522"/>
       <w:r>
-        <w:t>Administrator</w:t>
+        <w:t>Registered</w:t>
+      </w:r>
+      <w:r>
+        <w:t xml:space="preserve"> User</w:t>
       </w:r>
       <w:bookmarkEnd w:id="2"/>
     </w:p>
@@ -3150,7 +3153,7 @@
           </w:tcPr>
           <w:p>
             <w:r>
-              <w:t>Last Login Time</w:t>
+              <w:t>First Name</w:t>
             </w:r>
           </w:p>
         </w:tc>
@@ -3160,9 +3163,222 @@
           </w:tcPr>
           <w:p>
             <w:r>
-              <w:t>Smalldatatime(YYYY-MM-DD hh:mm:ss)</w:t>
-            </w:r>
-          </w:p>
+              <w:t>Varchar(30)</w:t>
+            </w:r>
+          </w:p>
+        </w:tc>
+        <w:tc>
+          <w:tcPr>
+            <w:tcW w:w="1894" w:type="dxa"/>
+          </w:tcPr>
+          <w:p>
+            <w:r>
+              <w:t>No</w:t>
+            </w:r>
+          </w:p>
+        </w:tc>
+        <w:tc>
+          <w:tcPr>
+            <w:tcW w:w="2007" w:type="dxa"/>
+          </w:tcPr>
+          <w:p>
+            <w:r>
+              <w:t>Not allowed</w:t>
+            </w:r>
+          </w:p>
+        </w:tc>
+      </w:tr>
+      <w:tr>
+        <w:tblPrEx>
+          <w:jc w:val="center"/>
+        </w:tblPrEx>
+        <w:tc>
+          <w:tcPr>
+            <w:tcW w:w="2001" w:type="dxa"/>
+          </w:tcPr>
+          <w:p>
+            <w:r>
+              <w:t>Last Name</w:t>
+            </w:r>
+          </w:p>
+        </w:tc>
+        <w:tc>
+          <w:tcPr>
+            <w:tcW w:w="2018" w:type="dxa"/>
+          </w:tcPr>
+          <w:p>
+            <w:r>
+              <w:t>Varchar(30)</w:t>
+            </w:r>
+          </w:p>
+        </w:tc>
+        <w:tc>
+          <w:tcPr>
+            <w:tcW w:w="1894" w:type="dxa"/>
+          </w:tcPr>
+          <w:p>
+            <w:r>
+              <w:t>No</w:t>
+            </w:r>
+          </w:p>
+        </w:tc>
+        <w:tc>
+          <w:tcPr>
+            <w:tcW w:w="2007" w:type="dxa"/>
+          </w:tcPr>
+          <w:p>
+            <w:r>
+              <w:t>Not allowed</w:t>
+            </w:r>
+          </w:p>
+        </w:tc>
+      </w:tr>
+      <w:tr>
+        <w:tblPrEx>
+          <w:jc w:val="center"/>
+        </w:tblPrEx>
+        <w:tc>
+          <w:tcPr>
+            <w:tcW w:w="2001" w:type="dxa"/>
+          </w:tcPr>
+          <w:p>
+            <w:r>
+              <w:t>Postal Code</w:t>
+            </w:r>
+          </w:p>
+        </w:tc>
+        <w:tc>
+          <w:tcPr>
+            <w:tcW w:w="2018" w:type="dxa"/>
+          </w:tcPr>
+          <w:p>
+            <w:r>
+              <w:t>Varchar(5)</w:t>
+            </w:r>
+          </w:p>
+        </w:tc>
+        <w:tc>
+          <w:tcPr>
+            <w:tcW w:w="1894" w:type="dxa"/>
+          </w:tcPr>
+          <w:p>
+            <w:r>
+              <w:t>No</w:t>
+            </w:r>
+          </w:p>
+        </w:tc>
+        <w:tc>
+          <w:tcPr>
+            <w:tcW w:w="2007" w:type="dxa"/>
+          </w:tcPr>
+          <w:p>
+            <w:r>
+              <w:t>Not allowed</w:t>
+            </w:r>
+          </w:p>
+        </w:tc>
+      </w:tr>
+      <w:tr>
+        <w:tblPrEx>
+          <w:jc w:val="center"/>
+        </w:tblPrEx>
+        <w:tc>
+          <w:tcPr>
+            <w:tcW w:w="2001" w:type="dxa"/>
+          </w:tcPr>
+          <w:p>
+            <w:r>
+              <w:t>Unaccepted trades</w:t>
+            </w:r>
+          </w:p>
+        </w:tc>
+        <w:tc>
+          <w:tcPr>
+            <w:tcW w:w="2018" w:type="dxa"/>
+          </w:tcPr>
+          <w:p/>
+        </w:tc>
+        <w:tc>
+          <w:tcPr>
+            <w:tcW w:w="1894" w:type="dxa"/>
+          </w:tcPr>
+          <w:p>
+            <w:r>
+              <w:t>No</w:t>
+            </w:r>
+          </w:p>
+        </w:tc>
+        <w:tc>
+          <w:tcPr>
+            <w:tcW w:w="2007" w:type="dxa"/>
+          </w:tcPr>
+          <w:p>
+            <w:r>
+              <w:t>Not allowed</w:t>
+            </w:r>
+          </w:p>
+        </w:tc>
+      </w:tr>
+      <w:tr>
+        <w:tblPrEx>
+          <w:jc w:val="center"/>
+        </w:tblPrEx>
+        <w:tc>
+          <w:tcPr>
+            <w:tcW w:w="2001" w:type="dxa"/>
+          </w:tcPr>
+          <w:p>
+            <w:r>
+              <w:t>Response Time</w:t>
+            </w:r>
+          </w:p>
+        </w:tc>
+        <w:tc>
+          <w:tcPr>
+            <w:tcW w:w="2018" w:type="dxa"/>
+          </w:tcPr>
+          <w:p/>
+        </w:tc>
+        <w:tc>
+          <w:tcPr>
+            <w:tcW w:w="1894" w:type="dxa"/>
+          </w:tcPr>
+          <w:p>
+            <w:r>
+              <w:t>No</w:t>
+            </w:r>
+          </w:p>
+        </w:tc>
+        <w:tc>
+          <w:tcPr>
+            <w:tcW w:w="2007" w:type="dxa"/>
+          </w:tcPr>
+          <w:p>
+            <w:r>
+              <w:t>Not allowed</w:t>
+            </w:r>
+          </w:p>
+        </w:tc>
+      </w:tr>
+      <w:tr>
+        <w:tblPrEx>
+          <w:jc w:val="center"/>
+        </w:tblPrEx>
+        <w:tc>
+          <w:tcPr>
+            <w:tcW w:w="2001" w:type="dxa"/>
+          </w:tcPr>
+          <w:p>
+            <w:r>
+              <w:t>Rank</w:t>
+            </w:r>
+          </w:p>
+        </w:tc>
+        <w:tc>
+          <w:tcPr>
+            <w:tcW w:w="2018" w:type="dxa"/>
+          </w:tcPr>
+          <w:p/>
         </w:tc>
         <w:tc>
           <w:tcPr>
@@ -3190,9 +3406,9 @@
       <w:pPr>
         <w:pStyle w:val="Heading2"/>
       </w:pPr>
-      <w:bookmarkStart w:id="3" w:name="_Toc105677522"/>
+      <w:bookmarkStart w:id="3" w:name="_Toc105677523"/>
       <w:r>
-        <w:t>Registered User</w:t>
+        <w:t>Postal Code</w:t>
       </w:r>
       <w:bookmarkEnd w:id="3"/>
     </w:p>
@@ -3263,7 +3479,7 @@
           </w:tcPr>
           <w:p>
             <w:r>
-              <w:t>Email</w:t>
+              <w:t>Postal Code</w:t>
             </w:r>
           </w:p>
         </w:tc>
@@ -3273,7 +3489,7 @@
           </w:tcPr>
           <w:p>
             <w:r>
-              <w:t>Varchar(320)</w:t>
+              <w:t>Varchar(5)</w:t>
             </w:r>
           </w:p>
         </w:tc>
@@ -3308,7 +3524,8 @@
           </w:tcPr>
           <w:p>
             <w:r>
-              <w:t>Nickname</w:t>
+              <w:lastRenderedPageBreak/>
+              <w:t>City</w:t>
             </w:r>
           </w:p>
         </w:tc>
@@ -3318,7 +3535,7 @@
           </w:tcPr>
           <w:p>
             <w:r>
-              <w:t>Varchar(30)</w:t>
+              <w:t>Varchar(50)</w:t>
             </w:r>
           </w:p>
         </w:tc>
@@ -3328,7 +3545,7 @@
           </w:tcPr>
           <w:p>
             <w:r>
-              <w:t>Yes</w:t>
+              <w:t>No</w:t>
             </w:r>
           </w:p>
         </w:tc>
@@ -3353,7 +3570,7 @@
           </w:tcPr>
           <w:p>
             <w:r>
-              <w:t>Password</w:t>
+              <w:t>State</w:t>
             </w:r>
           </w:p>
         </w:tc>
@@ -3398,7 +3615,7 @@
           </w:tcPr>
           <w:p>
             <w:r>
-              <w:t>First Name</w:t>
+              <w:t>Latitude</w:t>
             </w:r>
           </w:p>
         </w:tc>
@@ -3408,7 +3625,7 @@
           </w:tcPr>
           <w:p>
             <w:r>
-              <w:t>Varchar(30)</w:t>
+              <w:t>Decimal(8,6)</w:t>
             </w:r>
           </w:p>
         </w:tc>
@@ -3443,7 +3660,7 @@
           </w:tcPr>
           <w:p>
             <w:r>
-              <w:t>Last Name</w:t>
+              <w:t>Longitude</w:t>
             </w:r>
           </w:p>
         </w:tc>
@@ -3453,59 +3670,7 @@
           </w:tcPr>
           <w:p>
             <w:r>
-              <w:t>Varchar(30)</w:t>
-            </w:r>
-          </w:p>
-        </w:tc>
-        <w:tc>
-          <w:tcPr>
-            <w:tcW w:w="1894" w:type="dxa"/>
-          </w:tcPr>
-          <w:p>
-            <w:r>
-              <w:t>No</w:t>
-            </w:r>
-          </w:p>
-        </w:tc>
-        <w:tc>
-          <w:tcPr>
-            <w:tcW w:w="2007" w:type="dxa"/>
-          </w:tcPr>
-          <w:p>
-            <w:r>
-              <w:t>Not allowed</w:t>
-            </w:r>
-          </w:p>
-        </w:tc>
-      </w:tr>
-      <w:tr>
-        <w:tblPrEx>
-          <w:jc w:val="center"/>
-        </w:tblPrEx>
-        <w:tc>
-          <w:tcPr>
-            <w:tcW w:w="2001" w:type="dxa"/>
-          </w:tcPr>
-          <w:p>
-            <w:r>
-              <w:lastRenderedPageBreak/>
-              <w:t>Postal Code</w:t>
-            </w:r>
-          </w:p>
-        </w:tc>
-        <w:tc>
-          <w:tcPr>
-            <w:tcW w:w="2018" w:type="dxa"/>
-          </w:tcPr>
-          <w:p>
-            <w:r>
-              <w:t>Varchar(</w:t>
-            </w:r>
-            <w:r>
-              <w:t>5</w:t>
-            </w:r>
-            <w:r>
-              <w:t>)</w:t>
+              <w:t>Decimal(9,6)</w:t>
             </w:r>
           </w:p>
         </w:tc>
@@ -3535,9 +3700,9 @@
       <w:pPr>
         <w:pStyle w:val="Heading2"/>
       </w:pPr>
-      <w:bookmarkStart w:id="4" w:name="_Toc105677523"/>
+      <w:bookmarkStart w:id="4" w:name="_Toc105677524"/>
       <w:r>
-        <w:t>Postal Code</w:t>
+        <w:t>Item</w:t>
       </w:r>
       <w:bookmarkEnd w:id="4"/>
     </w:p>
@@ -3608,7 +3773,7 @@
           </w:tcPr>
           <w:p>
             <w:r>
-              <w:t>Postal Code</w:t>
+              <w:t>Item Number</w:t>
             </w:r>
           </w:p>
         </w:tc>
@@ -3618,13 +3783,7 @@
           </w:tcPr>
           <w:p>
             <w:r>
-              <w:t>Varchar(</w:t>
-            </w:r>
-            <w:r>
-              <w:t>5</w:t>
-            </w:r>
-            <w:r>
-              <w:t>)</w:t>
+              <w:t>Int</w:t>
             </w:r>
           </w:p>
         </w:tc>
@@ -3659,7 +3818,12 @@
           </w:tcPr>
           <w:p>
             <w:r>
-              <w:t>City</w:t>
+              <w:t xml:space="preserve">Registered User </w:t>
+            </w:r>
+          </w:p>
+          <w:p>
+            <w:r>
+              <w:t>(Owner)</w:t>
             </w:r>
           </w:p>
         </w:tc>
@@ -3669,13 +3833,7 @@
           </w:tcPr>
           <w:p>
             <w:r>
-              <w:t>Varchar(</w:t>
-            </w:r>
-            <w:r>
-              <w:t>5</w:t>
-            </w:r>
-            <w:r>
-              <w:t>0)</w:t>
+              <w:t>Varchar(30)</w:t>
             </w:r>
           </w:p>
         </w:tc>
@@ -3710,7 +3868,7 @@
           </w:tcPr>
           <w:p>
             <w:r>
-              <w:t>State</w:t>
+              <w:t>Title</w:t>
             </w:r>
           </w:p>
         </w:tc>
@@ -3720,7 +3878,7 @@
           </w:tcPr>
           <w:p>
             <w:r>
-              <w:t>Varchar(128)</w:t>
+              <w:t>Varchar(300)</w:t>
             </w:r>
           </w:p>
         </w:tc>
@@ -3755,7 +3913,7 @@
           </w:tcPr>
           <w:p>
             <w:r>
-              <w:t>Latitude</w:t>
+              <w:t>Description</w:t>
             </w:r>
           </w:p>
         </w:tc>
@@ -3765,7 +3923,7 @@
           </w:tcPr>
           <w:p>
             <w:r>
-              <w:t>Decimal(8,6)</w:t>
+              <w:t>Varchar(1000)</w:t>
             </w:r>
           </w:p>
         </w:tc>
@@ -3785,7 +3943,7 @@
           </w:tcPr>
           <w:p>
             <w:r>
-              <w:t>Not allowed</w:t>
+              <w:t>Allowed</w:t>
             </w:r>
           </w:p>
         </w:tc>
@@ -3800,7 +3958,7 @@
           </w:tcPr>
           <w:p>
             <w:r>
-              <w:t>Longitude</w:t>
+              <w:t>Condition</w:t>
             </w:r>
           </w:p>
         </w:tc>
@@ -3810,13 +3968,251 @@
           </w:tcPr>
           <w:p>
             <w:r>
-              <w:t>Decimal(</w:t>
-            </w:r>
-            <w:r>
-              <w:t>9</w:t>
-            </w:r>
-            <w:r>
-              <w:t>,6)</w:t>
+              <w:t>Enum(6)</w:t>
+            </w:r>
+          </w:p>
+        </w:tc>
+        <w:tc>
+          <w:tcPr>
+            <w:tcW w:w="1894" w:type="dxa"/>
+          </w:tcPr>
+          <w:p>
+            <w:r>
+              <w:t>No</w:t>
+            </w:r>
+          </w:p>
+        </w:tc>
+        <w:tc>
+          <w:tcPr>
+            <w:tcW w:w="2007" w:type="dxa"/>
+          </w:tcPr>
+          <w:p>
+            <w:r>
+              <w:t>Not allowed</w:t>
+            </w:r>
+          </w:p>
+        </w:tc>
+      </w:tr>
+      <w:tr>
+        <w:tblPrEx>
+          <w:jc w:val="center"/>
+        </w:tblPrEx>
+        <w:tc>
+          <w:tcPr>
+            <w:tcW w:w="2001" w:type="dxa"/>
+          </w:tcPr>
+          <w:p>
+            <w:r>
+              <w:t>Game type</w:t>
+            </w:r>
+          </w:p>
+        </w:tc>
+        <w:tc>
+          <w:tcPr>
+            <w:tcW w:w="2018" w:type="dxa"/>
+          </w:tcPr>
+          <w:p>
+            <w:r>
+              <w:t>Enum(5)</w:t>
+            </w:r>
+          </w:p>
+        </w:tc>
+        <w:tc>
+          <w:tcPr>
+            <w:tcW w:w="1894" w:type="dxa"/>
+          </w:tcPr>
+          <w:p>
+            <w:r>
+              <w:t>No</w:t>
+            </w:r>
+          </w:p>
+        </w:tc>
+        <w:tc>
+          <w:tcPr>
+            <w:tcW w:w="2007" w:type="dxa"/>
+          </w:tcPr>
+          <w:p>
+            <w:r>
+              <w:t>Not allowed</w:t>
+            </w:r>
+          </w:p>
+        </w:tc>
+      </w:tr>
+      <w:tr>
+        <w:tblPrEx>
+          <w:jc w:val="center"/>
+        </w:tblPrEx>
+        <w:tc>
+          <w:tcPr>
+            <w:tcW w:w="2001" w:type="dxa"/>
+          </w:tcPr>
+          <w:p>
+            <w:r>
+              <w:t xml:space="preserve">Video Game – </w:t>
+            </w:r>
+          </w:p>
+          <w:p>
+            <w:r>
+              <w:t>Platform</w:t>
+            </w:r>
+          </w:p>
+        </w:tc>
+        <w:tc>
+          <w:tcPr>
+            <w:tcW w:w="2018" w:type="dxa"/>
+          </w:tcPr>
+          <w:p>
+            <w:r>
+              <w:t>Enum(3)</w:t>
+            </w:r>
+          </w:p>
+        </w:tc>
+        <w:tc>
+          <w:tcPr>
+            <w:tcW w:w="1894" w:type="dxa"/>
+          </w:tcPr>
+          <w:p>
+            <w:r>
+              <w:t>No</w:t>
+            </w:r>
+          </w:p>
+        </w:tc>
+        <w:tc>
+          <w:tcPr>
+            <w:tcW w:w="2007" w:type="dxa"/>
+          </w:tcPr>
+          <w:p>
+            <w:r>
+              <w:t>Allowed</w:t>
+            </w:r>
+          </w:p>
+        </w:tc>
+      </w:tr>
+      <w:tr>
+        <w:tblPrEx>
+          <w:jc w:val="center"/>
+        </w:tblPrEx>
+        <w:tc>
+          <w:tcPr>
+            <w:tcW w:w="2001" w:type="dxa"/>
+          </w:tcPr>
+          <w:p>
+            <w:r>
+              <w:t xml:space="preserve">Video Game – </w:t>
+            </w:r>
+            <w:r>
+              <w:t>Media</w:t>
+            </w:r>
+          </w:p>
+        </w:tc>
+        <w:tc>
+          <w:tcPr>
+            <w:tcW w:w="2018" w:type="dxa"/>
+          </w:tcPr>
+          <w:p>
+            <w:r>
+              <w:t>Enum(3)</w:t>
+            </w:r>
+          </w:p>
+        </w:tc>
+        <w:tc>
+          <w:tcPr>
+            <w:tcW w:w="1894" w:type="dxa"/>
+          </w:tcPr>
+          <w:p>
+            <w:r>
+              <w:t>No</w:t>
+            </w:r>
+          </w:p>
+        </w:tc>
+        <w:tc>
+          <w:tcPr>
+            <w:tcW w:w="2007" w:type="dxa"/>
+          </w:tcPr>
+          <w:p>
+            <w:r>
+              <w:t>Allowed</w:t>
+            </w:r>
+          </w:p>
+        </w:tc>
+      </w:tr>
+      <w:tr>
+        <w:tblPrEx>
+          <w:jc w:val="center"/>
+        </w:tblPrEx>
+        <w:tc>
+          <w:tcPr>
+            <w:tcW w:w="2001" w:type="dxa"/>
+          </w:tcPr>
+          <w:p>
+            <w:r>
+              <w:t>Computer Game</w:t>
+            </w:r>
+            <w:r>
+              <w:t xml:space="preserve"> –</w:t>
+            </w:r>
+            <w:r>
+              <w:t xml:space="preserve"> </w:t>
+            </w:r>
+          </w:p>
+          <w:p>
+            <w:r>
+              <w:t>Platform</w:t>
+            </w:r>
+          </w:p>
+        </w:tc>
+        <w:tc>
+          <w:tcPr>
+            <w:tcW w:w="2018" w:type="dxa"/>
+          </w:tcPr>
+          <w:p>
+            <w:r>
+              <w:t>Enum(3)</w:t>
+            </w:r>
+          </w:p>
+        </w:tc>
+        <w:tc>
+          <w:tcPr>
+            <w:tcW w:w="1894" w:type="dxa"/>
+          </w:tcPr>
+          <w:p>
+            <w:r>
+              <w:t>No</w:t>
+            </w:r>
+          </w:p>
+        </w:tc>
+        <w:tc>
+          <w:tcPr>
+            <w:tcW w:w="2007" w:type="dxa"/>
+          </w:tcPr>
+          <w:p>
+            <w:r>
+              <w:t>Allowed</w:t>
+            </w:r>
+          </w:p>
+        </w:tc>
+      </w:tr>
+      <w:tr>
+        <w:tblPrEx>
+          <w:jc w:val="center"/>
+        </w:tblPrEx>
+        <w:tc>
+          <w:tcPr>
+            <w:tcW w:w="2001" w:type="dxa"/>
+          </w:tcPr>
+          <w:p>
+            <w:r>
+              <w:t>Availability</w:t>
+            </w:r>
+          </w:p>
+        </w:tc>
+        <w:tc>
+          <w:tcPr>
+            <w:tcW w:w="2018" w:type="dxa"/>
+          </w:tcPr>
+          <w:p>
+            <w:r>
+              <w:t>Boolean</w:t>
             </w:r>
           </w:p>
         </w:tc>
@@ -3846,11 +4242,42 @@
       <w:pPr>
         <w:pStyle w:val="Heading2"/>
       </w:pPr>
-      <w:bookmarkStart w:id="5" w:name="_Toc105677524"/>
+      <w:bookmarkStart w:id="5" w:name="_Toc105677525"/>
       <w:r>
-        <w:t>Item</w:t>
+        <w:lastRenderedPageBreak/>
+        <w:t>Condition</w:t>
       </w:r>
       <w:bookmarkEnd w:id="5"/>
+    </w:p>
+    <w:p>
+      <w:r>
+        <w:t>Enum of Unopened, Like New, Lightly Used, Moderately Used, Heavily Used, Damaged/Missing parts</w:t>
+      </w:r>
+    </w:p>
+    <w:p>
+      <w:pPr>
+        <w:pStyle w:val="Heading2"/>
+      </w:pPr>
+      <w:bookmarkStart w:id="6" w:name="_Toc105677526"/>
+      <w:r>
+        <w:t>Game Type</w:t>
+      </w:r>
+      <w:bookmarkEnd w:id="6"/>
+    </w:p>
+    <w:p>
+      <w:r>
+        <w:t>Enum of Board Game, Playing Card Game, Collectible Card Game, Video Game, Computer Game</w:t>
+      </w:r>
+    </w:p>
+    <w:p>
+      <w:pPr>
+        <w:pStyle w:val="Heading2"/>
+      </w:pPr>
+      <w:bookmarkStart w:id="7" w:name="_Toc105677527"/>
+      <w:r>
+        <w:t>Collectible Card Game</w:t>
+      </w:r>
+      <w:bookmarkEnd w:id="7"/>
     </w:p>
     <w:tbl>
       <w:tblPr>
@@ -3919,7 +4346,7 @@
           </w:tcPr>
           <w:p>
             <w:r>
-              <w:t>Item Number</w:t>
+              <w:t>Number of Cards being offered</w:t>
             </w:r>
           </w:p>
         </w:tc>
@@ -3929,452 +4356,7 @@
           </w:tcPr>
           <w:p>
             <w:r>
-              <w:t>Int</w:t>
-            </w:r>
-          </w:p>
-        </w:tc>
-        <w:tc>
-          <w:tcPr>
-            <w:tcW w:w="1894" w:type="dxa"/>
-          </w:tcPr>
-          <w:p>
-            <w:r>
-              <w:t>Yes</w:t>
-            </w:r>
-          </w:p>
-        </w:tc>
-        <w:tc>
-          <w:tcPr>
-            <w:tcW w:w="2007" w:type="dxa"/>
-          </w:tcPr>
-          <w:p>
-            <w:r>
-              <w:t>Not allowed</w:t>
-            </w:r>
-          </w:p>
-        </w:tc>
-      </w:tr>
-      <w:tr>
-        <w:tblPrEx>
-          <w:jc w:val="center"/>
-        </w:tblPrEx>
-        <w:tc>
-          <w:tcPr>
-            <w:tcW w:w="2001" w:type="dxa"/>
-          </w:tcPr>
-          <w:p>
-            <w:r>
-              <w:t xml:space="preserve">Registered User </w:t>
-            </w:r>
-          </w:p>
-          <w:p>
-            <w:r>
-              <w:t>(Owner)</w:t>
-            </w:r>
-          </w:p>
-        </w:tc>
-        <w:tc>
-          <w:tcPr>
-            <w:tcW w:w="2018" w:type="dxa"/>
-          </w:tcPr>
-          <w:p>
-            <w:r>
-              <w:t>Varchar(30)</w:t>
-            </w:r>
-          </w:p>
-        </w:tc>
-        <w:tc>
-          <w:tcPr>
-            <w:tcW w:w="1894" w:type="dxa"/>
-          </w:tcPr>
-          <w:p>
-            <w:r>
-              <w:t>No</w:t>
-            </w:r>
-          </w:p>
-        </w:tc>
-        <w:tc>
-          <w:tcPr>
-            <w:tcW w:w="2007" w:type="dxa"/>
-          </w:tcPr>
-          <w:p>
-            <w:r>
-              <w:t>Not allowed</w:t>
-            </w:r>
-          </w:p>
-        </w:tc>
-      </w:tr>
-      <w:tr>
-        <w:tblPrEx>
-          <w:jc w:val="center"/>
-        </w:tblPrEx>
-        <w:tc>
-          <w:tcPr>
-            <w:tcW w:w="2001" w:type="dxa"/>
-          </w:tcPr>
-          <w:p>
-            <w:r>
-              <w:t>Title</w:t>
-            </w:r>
-          </w:p>
-        </w:tc>
-        <w:tc>
-          <w:tcPr>
-            <w:tcW w:w="2018" w:type="dxa"/>
-          </w:tcPr>
-          <w:p>
-            <w:r>
-              <w:t>Varchar(</w:t>
-            </w:r>
-            <w:r>
-              <w:t>30</w:t>
-            </w:r>
-            <w:r>
-              <w:t>0)</w:t>
-            </w:r>
-          </w:p>
-        </w:tc>
-        <w:tc>
-          <w:tcPr>
-            <w:tcW w:w="1894" w:type="dxa"/>
-          </w:tcPr>
-          <w:p>
-            <w:r>
-              <w:t>No</w:t>
-            </w:r>
-          </w:p>
-        </w:tc>
-        <w:tc>
-          <w:tcPr>
-            <w:tcW w:w="2007" w:type="dxa"/>
-          </w:tcPr>
-          <w:p>
-            <w:r>
-              <w:t>Not allowed</w:t>
-            </w:r>
-          </w:p>
-        </w:tc>
-      </w:tr>
-      <w:tr>
-        <w:tblPrEx>
-          <w:jc w:val="center"/>
-        </w:tblPrEx>
-        <w:tc>
-          <w:tcPr>
-            <w:tcW w:w="2001" w:type="dxa"/>
-          </w:tcPr>
-          <w:p>
-            <w:r>
-              <w:t>Description</w:t>
-            </w:r>
-          </w:p>
-        </w:tc>
-        <w:tc>
-          <w:tcPr>
-            <w:tcW w:w="2018" w:type="dxa"/>
-          </w:tcPr>
-          <w:p>
-            <w:r>
-              <w:t>Varchar(</w:t>
-            </w:r>
-            <w:r>
-              <w:t>1000</w:t>
-            </w:r>
-            <w:r>
-              <w:t>)</w:t>
-            </w:r>
-          </w:p>
-        </w:tc>
-        <w:tc>
-          <w:tcPr>
-            <w:tcW w:w="1894" w:type="dxa"/>
-          </w:tcPr>
-          <w:p>
-            <w:r>
-              <w:t>No</w:t>
-            </w:r>
-          </w:p>
-        </w:tc>
-        <w:tc>
-          <w:tcPr>
-            <w:tcW w:w="2007" w:type="dxa"/>
-          </w:tcPr>
-          <w:p>
-            <w:r>
-              <w:t>A</w:t>
-            </w:r>
-            <w:r>
-              <w:t>llowed</w:t>
-            </w:r>
-          </w:p>
-        </w:tc>
-      </w:tr>
-      <w:tr>
-        <w:tblPrEx>
-          <w:jc w:val="center"/>
-        </w:tblPrEx>
-        <w:tc>
-          <w:tcPr>
-            <w:tcW w:w="2001" w:type="dxa"/>
-          </w:tcPr>
-          <w:p>
-            <w:r>
-              <w:t>Condition</w:t>
-            </w:r>
-          </w:p>
-        </w:tc>
-        <w:tc>
-          <w:tcPr>
-            <w:tcW w:w="2018" w:type="dxa"/>
-          </w:tcPr>
-          <w:p>
-            <w:r>
-              <w:t>Enum(6)</w:t>
-            </w:r>
-          </w:p>
-        </w:tc>
-        <w:tc>
-          <w:tcPr>
-            <w:tcW w:w="1894" w:type="dxa"/>
-          </w:tcPr>
-          <w:p>
-            <w:r>
-              <w:t>No</w:t>
-            </w:r>
-          </w:p>
-        </w:tc>
-        <w:tc>
-          <w:tcPr>
-            <w:tcW w:w="2007" w:type="dxa"/>
-          </w:tcPr>
-          <w:p>
-            <w:r>
-              <w:t>Not allowed</w:t>
-            </w:r>
-          </w:p>
-        </w:tc>
-      </w:tr>
-      <w:tr>
-        <w:tblPrEx>
-          <w:jc w:val="center"/>
-        </w:tblPrEx>
-        <w:tc>
-          <w:tcPr>
-            <w:tcW w:w="2001" w:type="dxa"/>
-          </w:tcPr>
-          <w:p>
-            <w:r>
-              <w:t>Game type</w:t>
-            </w:r>
-          </w:p>
-        </w:tc>
-        <w:tc>
-          <w:tcPr>
-            <w:tcW w:w="2018" w:type="dxa"/>
-          </w:tcPr>
-          <w:p>
-            <w:r>
-              <w:t>Enum(5)</w:t>
-            </w:r>
-          </w:p>
-        </w:tc>
-        <w:tc>
-          <w:tcPr>
-            <w:tcW w:w="1894" w:type="dxa"/>
-          </w:tcPr>
-          <w:p>
-            <w:r>
-              <w:t>No</w:t>
-            </w:r>
-          </w:p>
-        </w:tc>
-        <w:tc>
-          <w:tcPr>
-            <w:tcW w:w="2007" w:type="dxa"/>
-          </w:tcPr>
-          <w:p>
-            <w:r>
-              <w:t>Not allowed</w:t>
-            </w:r>
-          </w:p>
-        </w:tc>
-      </w:tr>
-      <w:tr>
-        <w:tblPrEx>
-          <w:jc w:val="center"/>
-        </w:tblPrEx>
-        <w:tc>
-          <w:tcPr>
-            <w:tcW w:w="2001" w:type="dxa"/>
-          </w:tcPr>
-          <w:p>
-            <w:r>
-              <w:t xml:space="preserve">Video Game – </w:t>
-            </w:r>
-          </w:p>
-          <w:p>
-            <w:r>
-              <w:t>Platform</w:t>
-            </w:r>
-          </w:p>
-        </w:tc>
-        <w:tc>
-          <w:tcPr>
-            <w:tcW w:w="2018" w:type="dxa"/>
-          </w:tcPr>
-          <w:p>
-            <w:r>
-              <w:t>Enum(3)</w:t>
-            </w:r>
-          </w:p>
-        </w:tc>
-        <w:tc>
-          <w:tcPr>
-            <w:tcW w:w="1894" w:type="dxa"/>
-          </w:tcPr>
-          <w:p>
-            <w:r>
-              <w:t>No</w:t>
-            </w:r>
-          </w:p>
-        </w:tc>
-        <w:tc>
-          <w:tcPr>
-            <w:tcW w:w="2007" w:type="dxa"/>
-          </w:tcPr>
-          <w:p>
-            <w:r>
-              <w:t>Allowed</w:t>
-            </w:r>
-          </w:p>
-        </w:tc>
-      </w:tr>
-      <w:tr>
-        <w:tblPrEx>
-          <w:jc w:val="center"/>
-        </w:tblPrEx>
-        <w:tc>
-          <w:tcPr>
-            <w:tcW w:w="2001" w:type="dxa"/>
-          </w:tcPr>
-          <w:p>
-            <w:r>
-              <w:lastRenderedPageBreak/>
-              <w:t xml:space="preserve">Video Game – </w:t>
-            </w:r>
-            <w:r>
-              <w:t>Media</w:t>
-            </w:r>
-          </w:p>
-        </w:tc>
-        <w:tc>
-          <w:tcPr>
-            <w:tcW w:w="2018" w:type="dxa"/>
-          </w:tcPr>
-          <w:p>
-            <w:r>
-              <w:t>Enum(3)</w:t>
-            </w:r>
-          </w:p>
-        </w:tc>
-        <w:tc>
-          <w:tcPr>
-            <w:tcW w:w="1894" w:type="dxa"/>
-          </w:tcPr>
-          <w:p>
-            <w:r>
-              <w:t>No</w:t>
-            </w:r>
-          </w:p>
-        </w:tc>
-        <w:tc>
-          <w:tcPr>
-            <w:tcW w:w="2007" w:type="dxa"/>
-          </w:tcPr>
-          <w:p>
-            <w:r>
-              <w:t>Allowed</w:t>
-            </w:r>
-          </w:p>
-        </w:tc>
-      </w:tr>
-      <w:tr>
-        <w:tblPrEx>
-          <w:jc w:val="center"/>
-        </w:tblPrEx>
-        <w:tc>
-          <w:tcPr>
-            <w:tcW w:w="2001" w:type="dxa"/>
-          </w:tcPr>
-          <w:p>
-            <w:r>
-              <w:t>Computer Game</w:t>
-            </w:r>
-            <w:r>
-              <w:t xml:space="preserve"> –</w:t>
-            </w:r>
-            <w:r>
-              <w:t xml:space="preserve"> </w:t>
-            </w:r>
-          </w:p>
-          <w:p>
-            <w:r>
-              <w:t>Platform</w:t>
-            </w:r>
-          </w:p>
-        </w:tc>
-        <w:tc>
-          <w:tcPr>
-            <w:tcW w:w="2018" w:type="dxa"/>
-          </w:tcPr>
-          <w:p>
-            <w:r>
-              <w:t>Enum(3)</w:t>
-            </w:r>
-          </w:p>
-        </w:tc>
-        <w:tc>
-          <w:tcPr>
-            <w:tcW w:w="1894" w:type="dxa"/>
-          </w:tcPr>
-          <w:p>
-            <w:r>
-              <w:t>No</w:t>
-            </w:r>
-          </w:p>
-        </w:tc>
-        <w:tc>
-          <w:tcPr>
-            <w:tcW w:w="2007" w:type="dxa"/>
-          </w:tcPr>
-          <w:p>
-            <w:r>
-              <w:t>Allowed</w:t>
-            </w:r>
-          </w:p>
-        </w:tc>
-      </w:tr>
-      <w:tr>
-        <w:tblPrEx>
-          <w:jc w:val="center"/>
-        </w:tblPrEx>
-        <w:tc>
-          <w:tcPr>
-            <w:tcW w:w="2001" w:type="dxa"/>
-          </w:tcPr>
-          <w:p>
-            <w:r>
-              <w:t>Availability</w:t>
-            </w:r>
-          </w:p>
-        </w:tc>
-        <w:tc>
-          <w:tcPr>
-            <w:tcW w:w="2018" w:type="dxa"/>
-          </w:tcPr>
-          <w:p>
-            <w:r>
-              <w:t>Boolean</w:t>
+              <w:t>Smallint</w:t>
             </w:r>
           </w:p>
         </w:tc>
@@ -4404,41 +4386,56 @@
       <w:pPr>
         <w:pStyle w:val="Heading2"/>
       </w:pPr>
-      <w:bookmarkStart w:id="6" w:name="_Toc105677525"/>
+      <w:bookmarkStart w:id="8" w:name="_Toc105677528"/>
       <w:r>
-        <w:t>Condition</w:t>
+        <w:t>Video Game – Platform</w:t>
       </w:r>
-      <w:bookmarkEnd w:id="6"/>
+      <w:bookmarkEnd w:id="8"/>
     </w:p>
     <w:p>
       <w:r>
-        <w:t>Enum of Unopened, Like New, Lightly Used, Moderately Used, Heavily Used, Damaged/Missing parts</w:t>
+        <w:t>Enum of Nintendo, PlayStation, Xbox</w:t>
       </w:r>
     </w:p>
     <w:p>
       <w:pPr>
         <w:pStyle w:val="Heading2"/>
       </w:pPr>
-      <w:bookmarkStart w:id="7" w:name="_Toc105677526"/>
+      <w:bookmarkStart w:id="9" w:name="_Toc105677529"/>
       <w:r>
-        <w:t>Game Type</w:t>
+        <w:t>Video Game – Media</w:t>
       </w:r>
-      <w:bookmarkEnd w:id="7"/>
+      <w:bookmarkEnd w:id="9"/>
     </w:p>
     <w:p>
       <w:r>
-        <w:t>Enum of Board Game, Playing Card Game, Collectible Card Game, Video Game, Computer Game</w:t>
+        <w:t>Enum of optical disc, game card, cartridge</w:t>
       </w:r>
     </w:p>
     <w:p>
       <w:pPr>
         <w:pStyle w:val="Heading2"/>
       </w:pPr>
-      <w:bookmarkStart w:id="8" w:name="_Toc105677527"/>
+      <w:bookmarkStart w:id="10" w:name="_Toc105677530"/>
       <w:r>
-        <w:t>Collectible Card Game</w:t>
+        <w:t>Computer Game – Platform</w:t>
       </w:r>
-      <w:bookmarkEnd w:id="8"/>
+      <w:bookmarkEnd w:id="10"/>
+    </w:p>
+    <w:p>
+      <w:r>
+        <w:t>Enum of Linux, macOS, Windows</w:t>
+      </w:r>
+    </w:p>
+    <w:p>
+      <w:pPr>
+        <w:pStyle w:val="Heading2"/>
+      </w:pPr>
+      <w:bookmarkStart w:id="11" w:name="_Toc105677531"/>
+      <w:r>
+        <w:t>Trade</w:t>
+      </w:r>
+      <w:bookmarkEnd w:id="11"/>
     </w:p>
     <w:tbl>
       <w:tblPr>
@@ -4507,7 +4504,7 @@
           </w:tcPr>
           <w:p>
             <w:r>
-              <w:t>Number of Cards being offered</w:t>
+              <w:t>Proposer item number</w:t>
             </w:r>
           </w:p>
         </w:tc>
@@ -4517,7 +4514,7 @@
           </w:tcPr>
           <w:p>
             <w:r>
-              <w:t>Smallint</w:t>
+              <w:t>Int</w:t>
             </w:r>
           </w:p>
         </w:tc>
@@ -4527,7 +4524,7 @@
           </w:tcPr>
           <w:p>
             <w:r>
-              <w:t>No</w:t>
+              <w:t>Yes</w:t>
             </w:r>
           </w:p>
         </w:tc>
@@ -4538,135 +4535,6 @@
           <w:p>
             <w:r>
               <w:t>Not allowed</w:t>
-            </w:r>
-          </w:p>
-        </w:tc>
-      </w:tr>
-    </w:tbl>
-    <w:p>
-      <w:pPr>
-        <w:pStyle w:val="Heading2"/>
-      </w:pPr>
-      <w:bookmarkStart w:id="9" w:name="_Toc105677528"/>
-      <w:r>
-        <w:t>Video Game – Platform</w:t>
-      </w:r>
-      <w:bookmarkEnd w:id="9"/>
-    </w:p>
-    <w:p>
-      <w:r>
-        <w:t>Enum of Nintendo, PlayStation, Xbox</w:t>
-      </w:r>
-    </w:p>
-    <w:p>
-      <w:pPr>
-        <w:pStyle w:val="Heading2"/>
-      </w:pPr>
-      <w:bookmarkStart w:id="10" w:name="_Toc105677529"/>
-      <w:r>
-        <w:t xml:space="preserve">Video Game – </w:t>
-      </w:r>
-      <w:r>
-        <w:t>Media</w:t>
-      </w:r>
-      <w:bookmarkEnd w:id="10"/>
-    </w:p>
-    <w:p>
-      <w:r>
-        <w:t xml:space="preserve">Enum of </w:t>
-      </w:r>
-      <w:r>
-        <w:t>optical disc, game card, cartridge</w:t>
-      </w:r>
-    </w:p>
-    <w:p>
-      <w:pPr>
-        <w:pStyle w:val="Heading2"/>
-      </w:pPr>
-      <w:bookmarkStart w:id="11" w:name="_Toc105677530"/>
-      <w:r>
-        <w:t>Computer</w:t>
-      </w:r>
-      <w:r>
-        <w:t xml:space="preserve"> Game – </w:t>
-      </w:r>
-      <w:r>
-        <w:t>Platform</w:t>
-      </w:r>
-      <w:bookmarkEnd w:id="11"/>
-    </w:p>
-    <w:p>
-      <w:r>
-        <w:t xml:space="preserve">Enum of </w:t>
-      </w:r>
-      <w:r>
-        <w:t>Linux, macOS, Windows</w:t>
-      </w:r>
-    </w:p>
-    <w:p>
-      <w:pPr>
-        <w:pStyle w:val="Heading2"/>
-      </w:pPr>
-      <w:bookmarkStart w:id="12" w:name="_Toc105677531"/>
-      <w:r>
-        <w:lastRenderedPageBreak/>
-        <w:t>Trade</w:t>
-      </w:r>
-      <w:bookmarkEnd w:id="12"/>
-    </w:p>
-    <w:tbl>
-      <w:tblPr>
-        <w:tblStyle w:val="JDF"/>
-        <w:tblW w:w="0" w:type="auto"/>
-        <w:tblLook w:val="04A0" w:firstRow="1" w:lastRow="0" w:firstColumn="1" w:lastColumn="0" w:noHBand="0" w:noVBand="1"/>
-      </w:tblPr>
-      <w:tblGrid>
-        <w:gridCol w:w="2001"/>
-        <w:gridCol w:w="2018"/>
-        <w:gridCol w:w="1894"/>
-        <w:gridCol w:w="2007"/>
-      </w:tblGrid>
-      <w:tr>
-        <w:trPr>
-          <w:cnfStyle w:val="100000000000" w:firstRow="1" w:lastRow="0" w:firstColumn="0" w:lastColumn="0" w:oddVBand="0" w:evenVBand="0" w:oddHBand="0" w:evenHBand="0" w:firstRowFirstColumn="0" w:firstRowLastColumn="0" w:lastRowFirstColumn="0" w:lastRowLastColumn="0"/>
-        </w:trPr>
-        <w:tc>
-          <w:tcPr>
-            <w:tcW w:w="2001" w:type="dxa"/>
-          </w:tcPr>
-          <w:p>
-            <w:r>
-              <w:t>Attributes</w:t>
-            </w:r>
-          </w:p>
-        </w:tc>
-        <w:tc>
-          <w:tcPr>
-            <w:tcW w:w="2018" w:type="dxa"/>
-          </w:tcPr>
-          <w:p>
-            <w:r>
-              <w:t>Data Type</w:t>
-            </w:r>
-          </w:p>
-        </w:tc>
-        <w:tc>
-          <w:tcPr>
-            <w:tcW w:w="1894" w:type="dxa"/>
-          </w:tcPr>
-          <w:p>
-            <w:r>
-              <w:t>Unique</w:t>
-            </w:r>
-          </w:p>
-        </w:tc>
-        <w:tc>
-          <w:tcPr>
-            <w:tcW w:w="2007" w:type="dxa"/>
-          </w:tcPr>
-          <w:p>
-            <w:r>
-              <w:t>Null</w:t>
             </w:r>
           </w:p>
         </w:tc>
@@ -4681,7 +4549,10 @@
           </w:tcPr>
           <w:p>
             <w:r>
-              <w:t>Proposer item number</w:t>
+              <w:t>Desired</w:t>
+            </w:r>
+            <w:r>
+              <w:t xml:space="preserve"> item number</w:t>
             </w:r>
           </w:p>
         </w:tc>
@@ -4726,10 +4597,7 @@
           </w:tcPr>
           <w:p>
             <w:r>
-              <w:t>Desired</w:t>
-            </w:r>
-            <w:r>
-              <w:t xml:space="preserve"> item number</w:t>
+              <w:t>Proposal date</w:t>
             </w:r>
           </w:p>
         </w:tc>
@@ -4739,7 +4607,7 @@
           </w:tcPr>
           <w:p>
             <w:r>
-              <w:t>Int</w:t>
+              <w:t>Date</w:t>
             </w:r>
           </w:p>
         </w:tc>
@@ -4749,7 +4617,7 @@
           </w:tcPr>
           <w:p>
             <w:r>
-              <w:t>Yes</w:t>
+              <w:t>No</w:t>
             </w:r>
           </w:p>
         </w:tc>
@@ -4774,7 +4642,7 @@
           </w:tcPr>
           <w:p>
             <w:r>
-              <w:t>Proposal date</w:t>
+              <w:t>Action</w:t>
             </w:r>
           </w:p>
         </w:tc>
@@ -4784,7 +4652,7 @@
           </w:tcPr>
           <w:p>
             <w:r>
-              <w:t>Date</w:t>
+              <w:t>Boolean</w:t>
             </w:r>
           </w:p>
         </w:tc>
@@ -4804,7 +4672,7 @@
           </w:tcPr>
           <w:p>
             <w:r>
-              <w:t>Not allowed</w:t>
+              <w:t>Allowed</w:t>
             </w:r>
           </w:p>
         </w:tc>
@@ -4819,51 +4687,6 @@
           </w:tcPr>
           <w:p>
             <w:r>
-              <w:t>Action</w:t>
-            </w:r>
-          </w:p>
-        </w:tc>
-        <w:tc>
-          <w:tcPr>
-            <w:tcW w:w="2018" w:type="dxa"/>
-          </w:tcPr>
-          <w:p>
-            <w:r>
-              <w:t>Boolean</w:t>
-            </w:r>
-          </w:p>
-        </w:tc>
-        <w:tc>
-          <w:tcPr>
-            <w:tcW w:w="1894" w:type="dxa"/>
-          </w:tcPr>
-          <w:p>
-            <w:r>
-              <w:t>No</w:t>
-            </w:r>
-          </w:p>
-        </w:tc>
-        <w:tc>
-          <w:tcPr>
-            <w:tcW w:w="2007" w:type="dxa"/>
-          </w:tcPr>
-          <w:p>
-            <w:r>
-              <w:t>Allowed</w:t>
-            </w:r>
-          </w:p>
-        </w:tc>
-      </w:tr>
-      <w:tr>
-        <w:tblPrEx>
-          <w:jc w:val="center"/>
-        </w:tblPrEx>
-        <w:tc>
-          <w:tcPr>
-            <w:tcW w:w="2001" w:type="dxa"/>
-          </w:tcPr>
-          <w:p>
-            <w:r>
               <w:t>Action date</w:t>
             </w:r>
           </w:p>
@@ -4914,22 +4737,22 @@
       <w:pPr>
         <w:pStyle w:val="Heading1"/>
       </w:pPr>
-      <w:bookmarkStart w:id="13" w:name="_Toc105677532"/>
+      <w:bookmarkStart w:id="12" w:name="_Toc105677532"/>
       <w:r>
         <w:lastRenderedPageBreak/>
         <w:t>Tradeplaza business logic constraints</w:t>
       </w:r>
-      <w:bookmarkEnd w:id="13"/>
+      <w:bookmarkEnd w:id="12"/>
     </w:p>
     <w:p>
       <w:pPr>
         <w:pStyle w:val="Heading2"/>
       </w:pPr>
-      <w:bookmarkStart w:id="14" w:name="_Toc105677533"/>
+      <w:bookmarkStart w:id="13" w:name="_Toc105677533"/>
       <w:r>
         <w:t>User</w:t>
       </w:r>
-      <w:bookmarkEnd w:id="14"/>
+      <w:bookmarkEnd w:id="13"/>
     </w:p>
     <w:p>
       <w:pPr>
@@ -4959,11 +4782,11 @@
       <w:pPr>
         <w:pStyle w:val="Heading2"/>
       </w:pPr>
-      <w:bookmarkStart w:id="15" w:name="_Toc105677534"/>
+      <w:bookmarkStart w:id="14" w:name="_Toc105677534"/>
       <w:r>
         <w:t>Item</w:t>
       </w:r>
-      <w:bookmarkEnd w:id="15"/>
+      <w:bookmarkEnd w:id="14"/>
     </w:p>
     <w:p>
       <w:pPr>
@@ -4974,16 +4797,7 @@
         </w:numPr>
       </w:pPr>
       <w:r>
-        <w:t xml:space="preserve">When collectible card game is chosen for game type, display, </w:t>
-      </w:r>
-      <w:r>
-        <w:t>Number of cards being offered</w:t>
-      </w:r>
-      <w:r>
-        <w:t>, input option</w:t>
-      </w:r>
-      <w:r>
-        <w:t xml:space="preserve"> </w:t>
+        <w:t xml:space="preserve">When collectible card game is chosen for game type, display, Number of cards being offered, input option </w:t>
       </w:r>
     </w:p>
     <w:p>
@@ -4995,16 +4809,7 @@
         </w:numPr>
       </w:pPr>
       <w:r>
-        <w:t xml:space="preserve">When </w:t>
-      </w:r>
-      <w:r>
-        <w:t>video</w:t>
-      </w:r>
-      <w:r>
-        <w:t xml:space="preserve"> game is chosen for game type, display,</w:t>
-      </w:r>
-      <w:r>
-        <w:t xml:space="preserve"> platform and media drop downs</w:t>
+        <w:t>When video game is chosen for game type, display, platform and media drop downs</w:t>
       </w:r>
     </w:p>
     <w:p>
@@ -5016,16 +4821,7 @@
         </w:numPr>
       </w:pPr>
       <w:r>
-        <w:t xml:space="preserve">When </w:t>
-      </w:r>
-      <w:r>
-        <w:t>computer</w:t>
-      </w:r>
-      <w:r>
-        <w:t xml:space="preserve"> game is chosen for game type, display,</w:t>
-      </w:r>
-      <w:r>
-        <w:t xml:space="preserve"> platform dropdown</w:t>
+        <w:t>When computer game is chosen for game type, display, platform dropdown</w:t>
       </w:r>
     </w:p>
     <w:p>
@@ -5056,11 +4852,11 @@
       <w:pPr>
         <w:pStyle w:val="Heading2"/>
       </w:pPr>
-      <w:bookmarkStart w:id="16" w:name="_Toc105677535"/>
+      <w:bookmarkStart w:id="15" w:name="_Toc105677535"/>
       <w:r>
         <w:t>Trade</w:t>
       </w:r>
-      <w:bookmarkEnd w:id="16"/>
+      <w:bookmarkEnd w:id="15"/>
     </w:p>
     <w:p>
       <w:pPr>
@@ -5107,16 +4903,7 @@
         </w:numPr>
       </w:pPr>
       <w:r>
-        <w:t>Proposer item number</w:t>
-      </w:r>
-      <w:r>
-        <w:t xml:space="preserve"> and </w:t>
-      </w:r>
-      <w:r>
-        <w:t>Desired item number</w:t>
-      </w:r>
-      <w:r>
-        <w:t xml:space="preserve"> pair has no duplicates</w:t>
+        <w:t>Proposer item number and Desired item number pair has no duplicates</w:t>
       </w:r>
     </w:p>
     <w:p>
@@ -5145,20 +4932,30 @@
       <w:pPr>
         <w:pStyle w:val="Heading1"/>
       </w:pPr>
-      <w:bookmarkStart w:id="17" w:name="_Toc105677536"/>
+      <w:bookmarkStart w:id="16" w:name="_Toc105677536"/>
       <w:r>
         <w:lastRenderedPageBreak/>
         <w:t>Task decomposition and abstract code (TD/AC)</w:t>
       </w:r>
+      <w:bookmarkEnd w:id="16"/>
+    </w:p>
+    <w:p>
+      <w:pPr>
+        <w:pStyle w:val="Heading2"/>
+      </w:pPr>
+      <w:bookmarkStart w:id="17" w:name="_Toc105677537"/>
+      <w:r>
+        <w:t>Login</w:t>
+      </w:r>
       <w:bookmarkEnd w:id="17"/>
     </w:p>
     <w:p>
       <w:pPr>
         <w:pStyle w:val="Heading2"/>
       </w:pPr>
-      <w:bookmarkStart w:id="18" w:name="_Toc105677537"/>
+      <w:bookmarkStart w:id="18" w:name="_Toc105677538"/>
       <w:r>
-        <w:t>Login</w:t>
+        <w:t>User registration</w:t>
       </w:r>
       <w:bookmarkEnd w:id="18"/>
     </w:p>
@@ -5166,31 +4963,21 @@
       <w:pPr>
         <w:pStyle w:val="Heading2"/>
       </w:pPr>
-      <w:bookmarkStart w:id="19" w:name="_Toc105677538"/>
+      <w:bookmarkStart w:id="19" w:name="_Toc105677539"/>
       <w:r>
-        <w:t>User registration</w:t>
+        <w:t>Main menu</w:t>
       </w:r>
       <w:bookmarkEnd w:id="19"/>
     </w:p>
     <w:p>
       <w:pPr>
-        <w:pStyle w:val="Heading2"/>
-      </w:pPr>
-      <w:bookmarkStart w:id="20" w:name="_Toc105677539"/>
-      <w:r>
-        <w:t>Main menu</w:t>
-      </w:r>
-      <w:bookmarkEnd w:id="20"/>
-    </w:p>
-    <w:p>
-      <w:pPr>
         <w:pStyle w:val="Heading3"/>
       </w:pPr>
-      <w:bookmarkStart w:id="21" w:name="_Toc105677540"/>
+      <w:bookmarkStart w:id="20" w:name="_Toc105677540"/>
       <w:r>
         <w:t>Unaccepted trades</w:t>
       </w:r>
-      <w:bookmarkEnd w:id="21"/>
+      <w:bookmarkEnd w:id="20"/>
     </w:p>
     <w:p>
       <w:pPr>
@@ -5212,9 +4999,19 @@
       <w:pPr>
         <w:pStyle w:val="Heading3"/>
       </w:pPr>
-      <w:bookmarkStart w:id="22" w:name="_Toc105677541"/>
+      <w:bookmarkStart w:id="21" w:name="_Toc105677541"/>
       <w:r>
         <w:t>Response time</w:t>
+      </w:r>
+      <w:bookmarkEnd w:id="21"/>
+    </w:p>
+    <w:p>
+      <w:pPr>
+        <w:pStyle w:val="Heading3"/>
+      </w:pPr>
+      <w:bookmarkStart w:id="22" w:name="_Toc105677542"/>
+      <w:r>
+        <w:t>My rank</w:t>
       </w:r>
       <w:bookmarkEnd w:id="22"/>
     </w:p>
@@ -5222,21 +5019,11 @@
       <w:pPr>
         <w:pStyle w:val="Heading3"/>
       </w:pPr>
-      <w:bookmarkStart w:id="23" w:name="_Toc105677542"/>
-      <w:r>
-        <w:t>My rank</w:t>
-      </w:r>
-      <w:bookmarkEnd w:id="23"/>
-    </w:p>
-    <w:p>
-      <w:pPr>
-        <w:pStyle w:val="Heading3"/>
-      </w:pPr>
-      <w:bookmarkStart w:id="24" w:name="_Toc105677543"/>
+      <w:bookmarkStart w:id="23" w:name="_Toc105677543"/>
       <w:r>
         <w:t>List item</w:t>
       </w:r>
-      <w:bookmarkEnd w:id="24"/>
+      <w:bookmarkEnd w:id="23"/>
     </w:p>
     <w:p>
       <w:pPr>
@@ -5256,11 +5043,11 @@
       <w:pPr>
         <w:pStyle w:val="Heading3"/>
       </w:pPr>
-      <w:bookmarkStart w:id="25" w:name="_Toc105677544"/>
+      <w:bookmarkStart w:id="24" w:name="_Toc105677544"/>
       <w:r>
         <w:t>My items</w:t>
       </w:r>
-      <w:bookmarkEnd w:id="25"/>
+      <w:bookmarkEnd w:id="24"/>
     </w:p>
     <w:p>
       <w:pPr>
@@ -5282,11 +5069,11 @@
       <w:pPr>
         <w:pStyle w:val="Heading3"/>
       </w:pPr>
-      <w:bookmarkStart w:id="26" w:name="_Toc105677545"/>
+      <w:bookmarkStart w:id="25" w:name="_Toc105677545"/>
       <w:r>
         <w:t>Search items</w:t>
       </w:r>
-      <w:bookmarkEnd w:id="26"/>
+      <w:bookmarkEnd w:id="25"/>
     </w:p>
     <w:p>
       <w:pPr>
@@ -5324,11 +5111,11 @@
       <w:pPr>
         <w:pStyle w:val="Heading3"/>
       </w:pPr>
-      <w:bookmarkStart w:id="27" w:name="_Toc105677546"/>
+      <w:bookmarkStart w:id="26" w:name="_Toc105677546"/>
       <w:r>
         <w:t>Trade history</w:t>
       </w:r>
-      <w:bookmarkEnd w:id="27"/>
+      <w:bookmarkEnd w:id="26"/>
     </w:p>
     <w:p>
       <w:pPr>

</xml_diff>